<commit_message>
Updated cv added kamstrup
</commit_message>
<xml_diff>
--- a/Theodor-Heiselberg-cv-fuldtid.docx
+++ b/Theodor-Heiselberg-cv-fuldtid.docx
@@ -157,7 +157,7 @@
                         <w:txbxContent>
                           <w:p>
                             <w:pPr>
-                              <w:pStyle w:val="Header"/>
+                              <w:pStyle w:val="Sidehoved"/>
                               <w:rPr>
                                 <w:rFonts w:ascii="Cambria" w:hAnsi="Cambria"/>
                                 <w:color w:val="FF0000"/>
@@ -294,7 +294,7 @@
                           </w:p>
                           <w:p>
                             <w:pPr>
-                              <w:pStyle w:val="Header"/>
+                              <w:pStyle w:val="Sidehoved"/>
                               <w:rPr>
                                 <w:rFonts w:ascii="Cambria" w:hAnsi="Cambria"/>
                                 <w:color w:val="FF0000"/>
@@ -344,7 +344,7 @@
                   <w:txbxContent>
                     <w:p>
                       <w:pPr>
-                        <w:pStyle w:val="Header"/>
+                        <w:pStyle w:val="Sidehoved"/>
                         <w:rPr>
                           <w:rFonts w:ascii="Cambria" w:hAnsi="Cambria"/>
                           <w:color w:val="FF0000"/>
@@ -481,7 +481,7 @@
                     </w:p>
                     <w:p>
                       <w:pPr>
-                        <w:pStyle w:val="Header"/>
+                        <w:pStyle w:val="Sidehoved"/>
                         <w:rPr>
                           <w:rFonts w:ascii="Cambria" w:hAnsi="Cambria"/>
                           <w:color w:val="FF0000"/>
@@ -1158,11 +1158,7 @@
           </mc:Choice>
           <mc:Fallback>
             <w:pict>
-              <v:shapetype w14:anchorId="40C880CA" id="_x0000_t202" coordsize="21600,21600" o:spt="202" path="m,l,21600r21600,l21600,xe">
-                <v:stroke joinstyle="miter"/>
-                <v:path gradientshapeok="t" o:connecttype="rect"/>
-              </v:shapetype>
-              <v:shape id="Venstre boks - kontakt" o:spid="_x0000_s1027" type="#_x0000_t202" style="position:absolute;margin-left:-203.8pt;margin-top:209pt;width:162pt;height:124pt;z-index:251655680;visibility:visible;mso-wrap-style:square;mso-width-percent:0;mso-height-percent:0;mso-wrap-distance-left:9pt;mso-wrap-distance-top:0;mso-wrap-distance-right:9pt;mso-wrap-distance-bottom:0;mso-position-horizontal:absolute;mso-position-horizontal-relative:text;mso-position-vertical:absolute;mso-position-vertical-relative:page;mso-width-percent:0;mso-height-percent:0;mso-width-relative:margin;mso-height-relative:margin;v-text-anchor:top" o:gfxdata="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" filled="f" stroked="f">
+              <v:shape w14:anchorId="40C880CA" id="Venstre boks - kontakt" o:spid="_x0000_s1027" type="#_x0000_t202" style="position:absolute;margin-left:-203.8pt;margin-top:209pt;width:162pt;height:124pt;z-index:251655680;visibility:visible;mso-wrap-style:square;mso-width-percent:0;mso-height-percent:0;mso-wrap-distance-left:9pt;mso-wrap-distance-top:0;mso-wrap-distance-right:9pt;mso-wrap-distance-bottom:0;mso-position-horizontal:absolute;mso-position-horizontal-relative:text;mso-position-vertical:absolute;mso-position-vertical-relative:page;mso-width-percent:0;mso-height-percent:0;mso-width-relative:margin;mso-height-relative:margin;v-text-anchor:top" o:gfxdata="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" filled="f" stroked="f">
                 <v:textbox>
                   <w:txbxContent>
                     <w:p>
@@ -1840,7 +1836,7 @@
     </w:p>
     <w:p>
       <w:pPr>
-        <w:pStyle w:val="ListParagraph"/>
+        <w:pStyle w:val="Listeafsnit"/>
         <w:numPr>
           <w:ilvl w:val="0"/>
           <w:numId w:val="19"/>
@@ -1860,7 +1856,7 @@
     </w:p>
     <w:p>
       <w:pPr>
-        <w:pStyle w:val="ListParagraph"/>
+        <w:pStyle w:val="Listeafsnit"/>
         <w:numPr>
           <w:ilvl w:val="0"/>
           <w:numId w:val="19"/>
@@ -1938,7 +1934,7 @@
     </w:p>
     <w:p>
       <w:pPr>
-        <w:pStyle w:val="ListParagraph"/>
+        <w:pStyle w:val="Listeafsnit"/>
         <w:numPr>
           <w:ilvl w:val="0"/>
           <w:numId w:val="19"/>
@@ -1958,7 +1954,7 @@
     </w:p>
     <w:p>
       <w:pPr>
-        <w:pStyle w:val="ListParagraph"/>
+        <w:pStyle w:val="Listeafsnit"/>
         <w:numPr>
           <w:ilvl w:val="0"/>
           <w:numId w:val="19"/>
@@ -1996,7 +1992,7 @@
     </w:p>
     <w:p>
       <w:pPr>
-        <w:pStyle w:val="ListParagraph"/>
+        <w:pStyle w:val="Listeafsnit"/>
         <w:numPr>
           <w:ilvl w:val="0"/>
           <w:numId w:val="20"/>
@@ -2018,7 +2014,7 @@
     </w:p>
     <w:p>
       <w:pPr>
-        <w:pStyle w:val="ListParagraph"/>
+        <w:pStyle w:val="Listeafsnit"/>
         <w:numPr>
           <w:ilvl w:val="0"/>
           <w:numId w:val="20"/>
@@ -2040,7 +2036,7 @@
     </w:p>
     <w:p>
       <w:pPr>
-        <w:pStyle w:val="ListParagraph"/>
+        <w:pStyle w:val="Listeafsnit"/>
         <w:numPr>
           <w:ilvl w:val="0"/>
           <w:numId w:val="20"/>
@@ -2199,13 +2195,10 @@
                               <w:t>,</w:t>
                             </w:r>
                             <w:r>
-                              <w:t xml:space="preserve"> at min opgave når helt i mål, og følger ikke slavisk en story</w:t>
+                              <w:t xml:space="preserve"> at min opgave når helt i mål</w:t>
                             </w:r>
                             <w:r>
-                              <w:t>,</w:t>
-                            </w:r>
-                            <w:r>
-                              <w:t xml:space="preserve"> hvis det ikke løser opgaven.</w:t>
+                              <w:t>, sammen med opgavestiller.</w:t>
                             </w:r>
                           </w:p>
                           <w:p>
@@ -2240,11 +2233,7 @@
           </mc:Choice>
           <mc:Fallback>
             <w:pict>
-              <v:shapetype w14:anchorId="52F27F3A" id="_x0000_t202" coordsize="21600,21600" o:spt="202" path="m,l,21600r21600,l21600,xe">
-                <v:stroke joinstyle="miter"/>
-                <v:path gradientshapeok="t" o:connecttype="rect"/>
-              </v:shapetype>
-              <v:shape id="KURSER" o:spid="_x0000_s1028" type="#_x0000_t202" style="position:absolute;left:0;text-align:left;margin-left:-198.8pt;margin-top:378pt;width:2in;height:423pt;z-index:251654656;visibility:visible;mso-wrap-style:square;mso-height-percent:0;mso-wrap-distance-left:9pt;mso-wrap-distance-top:0;mso-wrap-distance-right:9pt;mso-wrap-distance-bottom:0;mso-position-horizontal:absolute;mso-position-horizontal-relative:text;mso-position-vertical:absolute;mso-position-vertical-relative:page;mso-height-percent:0;mso-height-relative:margin;v-text-anchor:top" o:gfxdata="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" filled="f" stroked="f">
+              <v:shape w14:anchorId="52F27F3A" id="KURSER" o:spid="_x0000_s1028" type="#_x0000_t202" style="position:absolute;left:0;text-align:left;margin-left:-198.8pt;margin-top:378pt;width:2in;height:423pt;z-index:251654656;visibility:visible;mso-wrap-style:square;mso-height-percent:0;mso-wrap-distance-left:9pt;mso-wrap-distance-top:0;mso-wrap-distance-right:9pt;mso-wrap-distance-bottom:0;mso-position-horizontal:absolute;mso-position-horizontal-relative:text;mso-position-vertical:absolute;mso-position-vertical-relative:page;mso-height-percent:0;mso-height-relative:margin;v-text-anchor:top" o:gfxdata="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" filled="f" stroked="f">
                 <v:textbox>
                   <w:txbxContent>
                     <w:p>
@@ -2353,13 +2342,10 @@
                         <w:t>,</w:t>
                       </w:r>
                       <w:r>
-                        <w:t xml:space="preserve"> at min opgave når helt i mål, og følger ikke slavisk en story</w:t>
+                        <w:t xml:space="preserve"> at min opgave når helt i mål</w:t>
                       </w:r>
                       <w:r>
-                        <w:t>,</w:t>
-                      </w:r>
-                      <w:r>
-                        <w:t xml:space="preserve"> hvis det ikke løser opgaven.</w:t>
+                        <w:t>, sammen med opgavestiller.</w:t>
                       </w:r>
                     </w:p>
                     <w:p>
@@ -2410,7 +2396,7 @@
     </w:p>
     <w:p>
       <w:pPr>
-        <w:pStyle w:val="ListParagraph"/>
+        <w:pStyle w:val="Listeafsnit"/>
         <w:numPr>
           <w:ilvl w:val="0"/>
           <w:numId w:val="19"/>
@@ -2430,7 +2416,7 @@
     </w:p>
     <w:p>
       <w:pPr>
-        <w:pStyle w:val="ListParagraph"/>
+        <w:pStyle w:val="Listeafsnit"/>
         <w:numPr>
           <w:ilvl w:val="0"/>
           <w:numId w:val="19"/>
@@ -2450,7 +2436,7 @@
     </w:p>
     <w:p>
       <w:pPr>
-        <w:pStyle w:val="ListParagraph"/>
+        <w:pStyle w:val="Listeafsnit"/>
         <w:numPr>
           <w:ilvl w:val="0"/>
           <w:numId w:val="19"/>
@@ -2470,7 +2456,7 @@
     </w:p>
     <w:p>
       <w:pPr>
-        <w:pStyle w:val="ListParagraph"/>
+        <w:pStyle w:val="Listeafsnit"/>
         <w:numPr>
           <w:ilvl w:val="0"/>
           <w:numId w:val="19"/>
@@ -2513,7 +2499,7 @@
     </w:p>
     <w:p>
       <w:pPr>
-        <w:pStyle w:val="ListParagraph"/>
+        <w:pStyle w:val="Listeafsnit"/>
         <w:numPr>
           <w:ilvl w:val="0"/>
           <w:numId w:val="19"/>
@@ -2533,7 +2519,7 @@
     </w:p>
     <w:p>
       <w:pPr>
-        <w:pStyle w:val="ListParagraph"/>
+        <w:pStyle w:val="Listeafsnit"/>
         <w:numPr>
           <w:ilvl w:val="0"/>
           <w:numId w:val="19"/>
@@ -2560,7 +2546,7 @@
     </w:p>
     <w:p>
       <w:pPr>
-        <w:pStyle w:val="ListParagraph"/>
+        <w:pStyle w:val="Listeafsnit"/>
         <w:numPr>
           <w:ilvl w:val="0"/>
           <w:numId w:val="19"/>
@@ -2602,7 +2588,7 @@
     </w:p>
     <w:p>
       <w:pPr>
-        <w:pStyle w:val="ListParagraph"/>
+        <w:pStyle w:val="Listeafsnit"/>
         <w:numPr>
           <w:ilvl w:val="0"/>
           <w:numId w:val="19"/>
@@ -2622,7 +2608,7 @@
     </w:p>
     <w:p>
       <w:pPr>
-        <w:pStyle w:val="ListParagraph"/>
+        <w:pStyle w:val="Listeafsnit"/>
         <w:numPr>
           <w:ilvl w:val="0"/>
           <w:numId w:val="19"/>
@@ -2649,7 +2635,7 @@
     </w:p>
     <w:p>
       <w:pPr>
-        <w:pStyle w:val="ListParagraph"/>
+        <w:pStyle w:val="Listeafsnit"/>
         <w:numPr>
           <w:ilvl w:val="0"/>
           <w:numId w:val="19"/>
@@ -2669,7 +2655,7 @@
     </w:p>
     <w:p>
       <w:pPr>
-        <w:pStyle w:val="ListParagraph"/>
+        <w:pStyle w:val="Listeafsnit"/>
         <w:numPr>
           <w:ilvl w:val="0"/>
           <w:numId w:val="19"/>
@@ -2705,7 +2691,7 @@
     </w:p>
     <w:p>
       <w:pPr>
-        <w:pStyle w:val="ListParagraph"/>
+        <w:pStyle w:val="Listeafsnit"/>
         <w:numPr>
           <w:ilvl w:val="0"/>
           <w:numId w:val="19"/>
@@ -2725,7 +2711,7 @@
     </w:p>
     <w:p>
       <w:pPr>
-        <w:pStyle w:val="ListParagraph"/>
+        <w:pStyle w:val="Listeafsnit"/>
         <w:numPr>
           <w:ilvl w:val="0"/>
           <w:numId w:val="19"/>
@@ -2749,10 +2735,17 @@
         </w:rPr>
         <w:t>, WPF, Blazor</w:t>
       </w:r>
+      <w:r>
+        <w:rPr>
+          <w:sz w:val="22"/>
+          <w:szCs w:val="22"/>
+        </w:rPr>
+        <w:t>, Elm</w:t>
+      </w:r>
     </w:p>
     <w:p>
       <w:pPr>
-        <w:pStyle w:val="ListParagraph"/>
+        <w:pStyle w:val="Listeafsnit"/>
         <w:numPr>
           <w:ilvl w:val="0"/>
           <w:numId w:val="19"/>
@@ -2934,64 +2927,6 @@
                               <w:t>Dansk, Engelsk</w:t>
                             </w:r>
                           </w:p>
-                          <w:p>
-                            <w:pPr>
-                              <w:widowControl w:val="0"/>
-                              <w:autoSpaceDE w:val="0"/>
-                              <w:autoSpaceDN w:val="0"/>
-                              <w:adjustRightInd w:val="0"/>
-                              <w:rPr>
-                                <w:rFonts w:cs="AppleSystemUIFont"/>
-                                <w:sz w:val="20"/>
-                                <w:szCs w:val="20"/>
-                              </w:rPr>
-                            </w:pPr>
-                            <w:r>
-                              <w:rPr>
-                                <w:rFonts w:cstheme="minorHAnsi"/>
-                                <w:b/>
-                                <w:bCs/>
-                                <w:noProof/>
-                                <w:color w:val="000000" w:themeColor="text1"/>
-                                <w14:textOutline w14:w="0" w14:cap="flat" w14:cmpd="sng" w14:algn="ctr">
-                                  <w14:noFill/>
-                                  <w14:prstDash w14:val="solid"/>
-                                  <w14:round/>
-                                </w14:textOutline>
-                              </w:rPr>
-                              <w:t>C#, F#,</w:t>
-                            </w:r>
-                            <w:r>
-                              <w:rPr>
-                                <w:rFonts w:cstheme="minorHAnsi"/>
-                                <w:b/>
-                                <w:bCs/>
-                                <w:noProof/>
-                                <w:color w:val="000000" w:themeColor="text1"/>
-                                <w14:textOutline w14:w="0" w14:cap="flat" w14:cmpd="sng" w14:algn="ctr">
-                                  <w14:noFill/>
-                                  <w14:prstDash w14:val="solid"/>
-                                  <w14:round/>
-                                </w14:textOutline>
-                              </w:rPr>
-                              <w:t xml:space="preserve"> WPF,</w:t>
-                            </w:r>
-                            <w:r>
-                              <w:rPr>
-                                <w:rFonts w:cstheme="minorHAnsi"/>
-                                <w:b/>
-                                <w:bCs/>
-                                <w:noProof/>
-                                <w:color w:val="000000" w:themeColor="text1"/>
-                                <w14:textOutline w14:w="0" w14:cap="flat" w14:cmpd="sng" w14:algn="ctr">
-                                  <w14:noFill/>
-                                  <w14:prstDash w14:val="solid"/>
-                                  <w14:round/>
-                                </w14:textOutline>
-                              </w:rPr>
-                              <w:t xml:space="preserve"> HTML, JS, TS, Elm</w:t>
-                            </w:r>
-                          </w:p>
                         </w:txbxContent>
                       </wps:txbx>
                       <wps:bodyPr rot="0" spcFirstLastPara="0" vertOverflow="overflow" horzOverflow="overflow" vert="horz" wrap="square" lIns="91440" tIns="45720" rIns="91440" bIns="45720" numCol="1" spcCol="0" rtlCol="0" fromWordArt="0" anchor="t" anchorCtr="0" forceAA="0" compatLnSpc="1">
@@ -3014,11 +2949,7 @@
           </mc:Choice>
           <mc:Fallback>
             <w:pict>
-              <v:shapetype w14:anchorId="3C1CE874" id="_x0000_t202" coordsize="21600,21600" o:spt="202" path="m,l,21600r21600,l21600,xe">
-                <v:stroke joinstyle="miter"/>
-                <v:path gradientshapeok="t" o:connecttype="rect"/>
-              </v:shapetype>
-              <v:shape id="KOMPETENCER" o:spid="_x0000_s1029" type="#_x0000_t202" style="position:absolute;margin-left:-194.8pt;margin-top:53.5pt;width:146.7pt;height:99pt;z-index:251652608;visibility:visible;mso-wrap-style:square;mso-width-percent:0;mso-height-percent:0;mso-wrap-distance-left:9pt;mso-wrap-distance-top:0;mso-wrap-distance-right:9pt;mso-wrap-distance-bottom:0;mso-position-horizontal:absolute;mso-position-horizontal-relative:margin;mso-position-vertical:absolute;mso-position-vertical-relative:page;mso-width-percent:0;mso-height-percent:0;mso-width-relative:margin;mso-height-relative:margin;v-text-anchor:top" o:gfxdata="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" filled="f" stroked="f">
+              <v:shape w14:anchorId="3C1CE874" id="KOMPETENCER" o:spid="_x0000_s1029" type="#_x0000_t202" style="position:absolute;margin-left:-194.8pt;margin-top:53.5pt;width:146.7pt;height:99pt;z-index:251652608;visibility:visible;mso-wrap-style:square;mso-width-percent:0;mso-height-percent:0;mso-wrap-distance-left:9pt;mso-wrap-distance-top:0;mso-wrap-distance-right:9pt;mso-wrap-distance-bottom:0;mso-position-horizontal:absolute;mso-position-horizontal-relative:margin;mso-position-vertical:absolute;mso-position-vertical-relative:page;mso-width-percent:0;mso-height-percent:0;mso-width-relative:margin;mso-height-relative:margin;v-text-anchor:top" o:gfxdata="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" filled="f" stroked="f">
                 <v:textbox>
                   <w:txbxContent>
                     <w:p>
@@ -3120,64 +3051,6 @@
                         <w:t>Dansk, Engelsk</w:t>
                       </w:r>
                     </w:p>
-                    <w:p>
-                      <w:pPr>
-                        <w:widowControl w:val="0"/>
-                        <w:autoSpaceDE w:val="0"/>
-                        <w:autoSpaceDN w:val="0"/>
-                        <w:adjustRightInd w:val="0"/>
-                        <w:rPr>
-                          <w:rFonts w:cs="AppleSystemUIFont"/>
-                          <w:sz w:val="20"/>
-                          <w:szCs w:val="20"/>
-                        </w:rPr>
-                      </w:pPr>
-                      <w:r>
-                        <w:rPr>
-                          <w:rFonts w:cstheme="minorHAnsi"/>
-                          <w:b/>
-                          <w:bCs/>
-                          <w:noProof/>
-                          <w:color w:val="000000" w:themeColor="text1"/>
-                          <w14:textOutline w14:w="0" w14:cap="flat" w14:cmpd="sng" w14:algn="ctr">
-                            <w14:noFill/>
-                            <w14:prstDash w14:val="solid"/>
-                            <w14:round/>
-                          </w14:textOutline>
-                        </w:rPr>
-                        <w:t>C#, F#,</w:t>
-                      </w:r>
-                      <w:r>
-                        <w:rPr>
-                          <w:rFonts w:cstheme="minorHAnsi"/>
-                          <w:b/>
-                          <w:bCs/>
-                          <w:noProof/>
-                          <w:color w:val="000000" w:themeColor="text1"/>
-                          <w14:textOutline w14:w="0" w14:cap="flat" w14:cmpd="sng" w14:algn="ctr">
-                            <w14:noFill/>
-                            <w14:prstDash w14:val="solid"/>
-                            <w14:round/>
-                          </w14:textOutline>
-                        </w:rPr>
-                        <w:t xml:space="preserve"> WPF,</w:t>
-                      </w:r>
-                      <w:r>
-                        <w:rPr>
-                          <w:rFonts w:cstheme="minorHAnsi"/>
-                          <w:b/>
-                          <w:bCs/>
-                          <w:noProof/>
-                          <w:color w:val="000000" w:themeColor="text1"/>
-                          <w14:textOutline w14:w="0" w14:cap="flat" w14:cmpd="sng" w14:algn="ctr">
-                            <w14:noFill/>
-                            <w14:prstDash w14:val="solid"/>
-                            <w14:round/>
-                          </w14:textOutline>
-                        </w:rPr>
-                        <w:t xml:space="preserve"> HTML, JS, TS, Elm</w:t>
-                      </w:r>
-                    </w:p>
                   </w:txbxContent>
                 </v:textbox>
                 <w10:wrap anchorx="margin" anchory="page"/>
@@ -4174,7 +4047,6 @@
           <w:color w:val="auto"/>
           <w:sz w:val="22"/>
           <w:szCs w:val="22"/>
-          <w:lang w:val="da-DK"/>
         </w:rPr>
       </w:pPr>
       <w:r>
@@ -4183,7 +4055,6 @@
           <w:color w:val="auto"/>
           <w:sz w:val="22"/>
           <w:szCs w:val="22"/>
-          <w:lang w:val="da-DK"/>
         </w:rPr>
         <w:t>Fullstack, ASP.NET MVC, Knockout, Entity Framework, node, Gulp</w:t>
       </w:r>
@@ -4217,7 +4088,6 @@
           <w:color w:val="auto"/>
           <w:sz w:val="22"/>
           <w:szCs w:val="22"/>
-          <w:lang w:val="da-DK"/>
         </w:rPr>
       </w:pPr>
     </w:p>
@@ -4327,7 +4197,6 @@
           <w:color w:val="auto"/>
           <w:sz w:val="22"/>
           <w:szCs w:val="22"/>
-          <w:lang w:val="da-DK"/>
         </w:rPr>
       </w:pPr>
       <w:r>
@@ -4336,7 +4205,6 @@
           <w:color w:val="auto"/>
           <w:sz w:val="22"/>
           <w:szCs w:val="22"/>
-          <w:lang w:val="da-DK"/>
         </w:rPr>
         <w:t>C#, Windows Forms, ERP</w:t>
       </w:r>
@@ -4370,7 +4238,6 @@
           <w:color w:val="auto"/>
           <w:sz w:val="22"/>
           <w:szCs w:val="22"/>
-          <w:lang w:val="da-DK"/>
         </w:rPr>
       </w:pPr>
     </w:p>
@@ -4401,7 +4268,7 @@
             <w14:round/>
           </w14:textOutline>
         </w:rPr>
-        <w:t>Engineering assistant</w:t>
+        <w:t>Integrations Specialist - Kamstrup</w:t>
       </w:r>
       <w:r>
         <w:rPr>
@@ -4415,7 +4282,15 @@
           <w:i/>
           <w:iCs/>
         </w:rPr>
-        <w:t>Juli 2016 – Januar 2018</w:t>
+        <w:t>F</w:t>
+      </w:r>
+      <w:r>
+        <w:rPr>
+          <w:rFonts w:cs="AppleSystemUIFont"/>
+          <w:i/>
+          <w:iCs/>
+        </w:rPr>
+        <w:t>eb 2008 – Juni 2014</w:t>
       </w:r>
     </w:p>
     <w:p>
@@ -4938,7 +4813,7 @@
 <w:numbering xmlns:wpc="http://schemas.microsoft.com/office/word/2010/wordprocessingCanvas" xmlns:cx="http://schemas.microsoft.com/office/drawing/2014/chartex" xmlns:cx1="http://schemas.microsoft.com/office/drawing/2015/9/8/chartex" xmlns:cx2="http://schemas.microsoft.com/office/drawing/2015/10/21/chartex" xmlns:cx3="http://schemas.microsoft.com/office/drawing/2016/5/9/chartex" xmlns:cx4="http://schemas.microsoft.com/office/drawing/2016/5/10/chartex" xmlns:cx5="http://schemas.microsoft.com/office/drawing/2016/5/11/chartex" xmlns:cx6="http://schemas.microsoft.com/office/drawing/2016/5/12/chartex" xmlns:cx7="http://schemas.microsoft.com/office/drawing/2016/5/13/chartex" xmlns:cx8="http://schemas.microsoft.com/office/drawing/2016/5/14/chartex" xmlns:mc="http://schemas.openxmlformats.org/markup-compatibility/2006" xmlns:aink="http://schemas.microsoft.com/office/drawing/2016/ink" xmlns:am3d="http://schemas.microsoft.com/office/drawing/2017/model3d" xmlns:o="urn:schemas-microsoft-com:office:office" xmlns:oel="http://schemas.microsoft.com/office/2019/extlst" xmlns:r="http://schemas.openxmlformats.org/officeDocument/2006/relationships" xmlns:m="http://schemas.openxmlformats.org/officeDocument/2006/math" xmlns:v="urn:schemas-microsoft-com:vml" xmlns:wp14="http://schemas.microsoft.com/office/word/2010/wordprocessingDrawing" xmlns:wp="http://schemas.openxmlformats.org/drawingml/2006/wordprocessingDrawing" xmlns:w10="urn:schemas-microsoft-com:office:word" xmlns:w="http://schemas.openxmlformats.org/wordprocessingml/2006/main" xmlns:w14="http://schemas.microsoft.com/office/word/2010/wordml" xmlns:w15="http://schemas.microsoft.com/office/word/2012/wordml" xmlns:w16cex="http://schemas.microsoft.com/office/word/2018/wordml/cex" xmlns:w16cid="http://schemas.microsoft.com/office/word/2016/wordml/cid" xmlns:w16="http://schemas.microsoft.com/office/word/2018/wordml" xmlns:w16sdtdh="http://schemas.microsoft.com/office/word/2020/wordml/sdtdatahash" xmlns:w16se="http://schemas.microsoft.com/office/word/2015/wordml/symex" xmlns:wpg="http://schemas.microsoft.com/office/word/2010/wordprocessingGroup" xmlns:wpi="http://schemas.microsoft.com/office/word/2010/wordprocessingInk" xmlns:wne="http://schemas.microsoft.com/office/word/2006/wordml" xmlns:wps="http://schemas.microsoft.com/office/word/2010/wordprocessingShape" mc:Ignorable="w14 w15 w16se w16cid w16 w16cex w16sdtdh wp14">
   <w:numPicBullet w:numPicBulletId="0">
     <w:pict>
-      <v:shapetype id="_x0000_t75" coordsize="21600,21600" o:spt="75" o:preferrelative="t" path="m@4@5l@4@11@9@11@9@5xe" filled="f" stroked="f">
+      <v:shapetype w14:anchorId="7E246A61" id="_x0000_t75" coordsize="21600,21600" o:spt="75" o:preferrelative="t" path="m@4@5l@4@11@9@11@9@5xe" filled="f" stroked="f">
         <v:stroke joinstyle="miter"/>
         <v:formulas>
           <v:f eqn="if lineDrawn pixelLineWidth 0"/>
@@ -4957,7 +4832,7 @@
         <v:path o:extrusionok="f" gradientshapeok="t" o:connecttype="rect"/>
         <o:lock v:ext="edit" aspectratio="t"/>
       </v:shapetype>
-      <v:shape id="_x0000_i1051" type="#_x0000_t75" style="width:16pt;height:16pt;visibility:visible;mso-wrap-style:square" o:bullet="t">
+      <v:shape id="_x0000_i1027" type="#_x0000_t75" style="width:16pt;height:16pt;visibility:visible;mso-wrap-style:square" o:bullet="t">
         <v:imagedata r:id="rId1" o:title=""/>
       </v:shape>
     </w:pict>
@@ -7683,13 +7558,13 @@
     <w:qFormat/>
     <w:rsid w:val="00744ED5"/>
   </w:style>
-  <w:style w:type="character" w:default="1" w:styleId="DefaultParagraphFont">
+  <w:style w:type="character" w:default="1" w:styleId="Standardskrifttypeiafsnit">
     <w:name w:val="Default Paragraph Font"/>
     <w:uiPriority w:val="1"/>
     <w:semiHidden/>
     <w:unhideWhenUsed/>
   </w:style>
-  <w:style w:type="table" w:default="1" w:styleId="TableNormal">
+  <w:style w:type="table" w:default="1" w:styleId="Tabel-Normal">
     <w:name w:val="Normal Table"/>
     <w:uiPriority w:val="99"/>
     <w:semiHidden/>
@@ -7704,7 +7579,7 @@
       </w:tblCellMar>
     </w:tblPr>
   </w:style>
-  <w:style w:type="numbering" w:default="1" w:styleId="NoList">
+  <w:style w:type="numbering" w:default="1" w:styleId="Ingenoversigt">
     <w:name w:val="No List"/>
     <w:uiPriority w:val="99"/>
     <w:semiHidden/>
@@ -7712,7 +7587,7 @@
   </w:style>
   <w:style w:type="character" w:styleId="Hyperlink">
     <w:name w:val="Hyperlink"/>
-    <w:basedOn w:val="DefaultParagraphFont"/>
+    <w:basedOn w:val="Standardskrifttypeiafsnit"/>
     <w:uiPriority w:val="99"/>
     <w:unhideWhenUsed/>
     <w:rsid w:val="004F38E8"/>
@@ -7721,9 +7596,9 @@
       <w:u w:val="single"/>
     </w:rPr>
   </w:style>
-  <w:style w:type="character" w:styleId="UnresolvedMention">
+  <w:style w:type="character" w:styleId="Ulstomtale">
     <w:name w:val="Unresolved Mention"/>
-    <w:basedOn w:val="DefaultParagraphFont"/>
+    <w:basedOn w:val="Standardskrifttypeiafsnit"/>
     <w:uiPriority w:val="99"/>
     <w:semiHidden/>
     <w:unhideWhenUsed/>
@@ -7747,7 +7622,7 @@
       <w:lang w:val="en-US" w:eastAsia="da-DK"/>
     </w:rPr>
   </w:style>
-  <w:style w:type="paragraph" w:styleId="ListParagraph">
+  <w:style w:type="paragraph" w:styleId="Listeafsnit">
     <w:name w:val="List Paragraph"/>
     <w:basedOn w:val="Normal"/>
     <w:uiPriority w:val="34"/>
@@ -7764,7 +7639,7 @@
       <w:szCs w:val="24"/>
     </w:rPr>
   </w:style>
-  <w:style w:type="character" w:styleId="Strong">
+  <w:style w:type="character" w:styleId="Strk">
     <w:name w:val="Strong"/>
     <w:uiPriority w:val="22"/>
     <w:qFormat/>
@@ -7778,9 +7653,9 @@
       <w:szCs w:val="30"/>
     </w:rPr>
   </w:style>
-  <w:style w:type="character" w:styleId="IntenseEmphasis">
+  <w:style w:type="character" w:styleId="Kraftigfremhvning">
     <w:name w:val="Intense Emphasis"/>
-    <w:basedOn w:val="DefaultParagraphFont"/>
+    <w:basedOn w:val="Standardskrifttypeiafsnit"/>
     <w:uiPriority w:val="21"/>
     <w:qFormat/>
     <w:rsid w:val="00A51C2B"/>
@@ -7793,10 +7668,10 @@
       <w:color w:val="595959" w:themeColor="text1" w:themeTint="A6"/>
     </w:rPr>
   </w:style>
-  <w:style w:type="paragraph" w:styleId="Header">
+  <w:style w:type="paragraph" w:styleId="Sidehoved">
     <w:name w:val="header"/>
     <w:basedOn w:val="Normal"/>
-    <w:link w:val="HeaderChar"/>
+    <w:link w:val="SidehovedTegn"/>
     <w:uiPriority w:val="99"/>
     <w:unhideWhenUsed/>
     <w:rsid w:val="00A80202"/>
@@ -7816,10 +7691,10 @@
       <w:lang w:eastAsia="da-DK"/>
     </w:rPr>
   </w:style>
-  <w:style w:type="character" w:customStyle="1" w:styleId="HeaderChar">
-    <w:name w:val="Header Char"/>
-    <w:basedOn w:val="DefaultParagraphFont"/>
-    <w:link w:val="Header"/>
+  <w:style w:type="character" w:customStyle="1" w:styleId="SidehovedTegn">
+    <w:name w:val="Sidehoved Tegn"/>
+    <w:basedOn w:val="Standardskrifttypeiafsnit"/>
+    <w:link w:val="Sidehoved"/>
     <w:uiPriority w:val="99"/>
     <w:rsid w:val="00A80202"/>
     <w:rPr>
@@ -7830,7 +7705,7 @@
       <w:lang w:eastAsia="da-DK"/>
     </w:rPr>
   </w:style>
-  <w:style w:type="character" w:styleId="Emphasis">
+  <w:style w:type="character" w:styleId="Fremhv">
     <w:name w:val="Emphasis"/>
     <w:uiPriority w:val="20"/>
     <w:qFormat/>
@@ -8139,6 +8014,15 @@
 </file>
 
 <file path=customXml/item1.xml><?xml version="1.0" encoding="utf-8"?>
+<?mso-contentType ?>
+<FormTemplates xmlns="http://schemas.microsoft.com/sharepoint/v3/contenttype/forms">
+  <Display>DocumentLibraryForm</Display>
+  <Edit>DocumentLibraryForm</Edit>
+  <New>DocumentLibraryForm</New>
+</FormTemplates>
+</file>
+
+<file path=customXml/item2.xml><?xml version="1.0" encoding="utf-8"?>
 <ct:contentTypeSchema xmlns:ct="http://schemas.microsoft.com/office/2006/metadata/contentType" xmlns:ma="http://schemas.microsoft.com/office/2006/metadata/properties/metaAttributes" ct:_="" ma:_="" ma:contentTypeName="Dokument" ma:contentTypeID="0x0101008B54603DBB772442B3E6A91A3CD27044" ma:contentTypeVersion="16" ma:contentTypeDescription="Opret et nyt dokument." ma:contentTypeScope="" ma:versionID="d6d07e3d547ee824e8fc2d2c8cc697e2">
   <xsd:schema xmlns:xsd="http://www.w3.org/2001/XMLSchema" xmlns:xs="http://www.w3.org/2001/XMLSchema" xmlns:p="http://schemas.microsoft.com/office/2006/metadata/properties" xmlns:ns2="49867e0e-4496-4b0e-a25f-e5145fb57ce1" xmlns:ns3="e535cb6c-1644-409b-bb06-86d31b86d7c0" targetNamespace="http://schemas.microsoft.com/office/2006/metadata/properties" ma:root="true" ma:fieldsID="c5d2f73bda6d0106961ddeb155c903b0" ns2:_="" ns3:_="">
     <xsd:import namespace="49867e0e-4496-4b0e-a25f-e5145fb57ce1"/>
@@ -8381,20 +8265,7 @@
 </ct:contentTypeSchema>
 </file>
 
-<file path=customXml/item2.xml><?xml version="1.0" encoding="utf-8"?>
-<?mso-contentType ?>
-<FormTemplates xmlns="http://schemas.microsoft.com/sharepoint/v3/contenttype/forms">
-  <Display>DocumentLibraryForm</Display>
-  <Edit>DocumentLibraryForm</Edit>
-  <New>DocumentLibraryForm</New>
-</FormTemplates>
-</file>
-
 <file path=customXml/item3.xml><?xml version="1.0" encoding="utf-8"?>
-<b:Sources xmlns:b="http://schemas.openxmlformats.org/officeDocument/2006/bibliography" xmlns="http://schemas.openxmlformats.org/officeDocument/2006/bibliography" SelectedStyle="\APASixthEditionOfficeOnline.xsl" StyleName="APA" Version="6"/>
-</file>
-
-<file path=customXml/item4.xml><?xml version="1.0" encoding="utf-8"?>
 <p:properties xmlns:p="http://schemas.microsoft.com/office/2006/metadata/properties" xmlns:xsi="http://www.w3.org/2001/XMLSchema-instance" xmlns:pc="http://schemas.microsoft.com/office/infopath/2007/PartnerControls">
   <documentManagement>
     <TaxCatchAll xmlns="e535cb6c-1644-409b-bb06-86d31b86d7c0" xsi:nil="true"/>
@@ -8405,7 +8276,19 @@
 </p:properties>
 </file>
 
+<file path=customXml/item4.xml><?xml version="1.0" encoding="utf-8"?>
+<b:Sources xmlns:b="http://schemas.openxmlformats.org/officeDocument/2006/bibliography" xmlns="http://schemas.openxmlformats.org/officeDocument/2006/bibliography" SelectedStyle="\APASixthEditionOfficeOnline.xsl" StyleName="APA" Version="6"/>
+</file>
+
 <file path=customXml/itemProps1.xml><?xml version="1.0" encoding="utf-8"?>
+<ds:datastoreItem xmlns:ds="http://schemas.openxmlformats.org/officeDocument/2006/customXml" ds:itemID="{32F94672-3C0E-4FF2-9569-9F7F20F4DE0B}">
+  <ds:schemaRefs>
+    <ds:schemaRef ds:uri="http://schemas.microsoft.com/sharepoint/v3/contenttype/forms"/>
+  </ds:schemaRefs>
+</ds:datastoreItem>
+</file>
+
+<file path=customXml/itemProps2.xml><?xml version="1.0" encoding="utf-8"?>
 <ds:datastoreItem xmlns:ds="http://schemas.openxmlformats.org/officeDocument/2006/customXml" ds:itemID="{4C14E7F0-6AE0-4B37-996E-4FEC982E1062}">
   <ds:schemaRefs>
     <ds:schemaRef ds:uri="http://schemas.microsoft.com/office/2006/metadata/contentType"/>
@@ -8424,23 +8307,7 @@
 </ds:datastoreItem>
 </file>
 
-<file path=customXml/itemProps2.xml><?xml version="1.0" encoding="utf-8"?>
-<ds:datastoreItem xmlns:ds="http://schemas.openxmlformats.org/officeDocument/2006/customXml" ds:itemID="{32F94672-3C0E-4FF2-9569-9F7F20F4DE0B}">
-  <ds:schemaRefs>
-    <ds:schemaRef ds:uri="http://schemas.microsoft.com/sharepoint/v3/contenttype/forms"/>
-  </ds:schemaRefs>
-</ds:datastoreItem>
-</file>
-
 <file path=customXml/itemProps3.xml><?xml version="1.0" encoding="utf-8"?>
-<ds:datastoreItem xmlns:ds="http://schemas.openxmlformats.org/officeDocument/2006/customXml" ds:itemID="{E375678D-C37E-4D84-8458-288CF02E88C1}">
-  <ds:schemaRefs>
-    <ds:schemaRef ds:uri="http://schemas.openxmlformats.org/officeDocument/2006/bibliography"/>
-  </ds:schemaRefs>
-</ds:datastoreItem>
-</file>
-
-<file path=customXml/itemProps4.xml><?xml version="1.0" encoding="utf-8"?>
 <ds:datastoreItem xmlns:ds="http://schemas.openxmlformats.org/officeDocument/2006/customXml" ds:itemID="{FE00FE19-7771-48B7-BC31-A4C57E9966C1}">
   <ds:schemaRefs>
     <ds:schemaRef ds:uri="http://schemas.microsoft.com/office/2006/metadata/properties"/>
@@ -8449,4 +8316,12 @@
     <ds:schemaRef ds:uri="49867e0e-4496-4b0e-a25f-e5145fb57ce1"/>
   </ds:schemaRefs>
 </ds:datastoreItem>
+</file>
+
+<file path=customXml/itemProps4.xml><?xml version="1.0" encoding="utf-8"?>
+<ds:datastoreItem xmlns:ds="http://schemas.openxmlformats.org/officeDocument/2006/customXml" ds:itemID="{E375678D-C37E-4D84-8458-288CF02E88C1}">
+  <ds:schemaRefs>
+    <ds:schemaRef ds:uri="http://schemas.openxmlformats.org/officeDocument/2006/bibliography"/>
+  </ds:schemaRefs>
+</ds:datastoreItem>
 </file>
</xml_diff>